<commit_message>
Updated with test cases and readme
</commit_message>
<xml_diff>
--- a/Architecture and Design Overview.docx
+++ b/Architecture and Design Overview.docx
@@ -50,7 +50,16 @@
           <w:rFonts w:ascii="Segoe UI" w:hAnsi="Segoe UI" w:cs="Segoe UI"/>
           <w:sz w:val="20"/>
         </w:rPr>
-        <w:t xml:space="preserve"> robots which is given as a interview exercise.</w:t>
+        <w:t xml:space="preserve"> robots which is given as a interview exercise</w:t>
+      </w:r>
+      <w:bookmarkStart w:id="0" w:name="_GoBack"/>
+      <w:bookmarkEnd w:id="0"/>
+      <w:r>
+        <w:rPr>
+          <w:rFonts w:ascii="Segoe UI" w:hAnsi="Segoe UI" w:cs="Segoe UI"/>
+          <w:sz w:val="20"/>
+        </w:rPr>
+        <w:t>.</w:t>
       </w:r>
     </w:p>
     <w:p>
@@ -65,23 +74,7 @@
           <w:rFonts w:ascii="Segoe UI" w:hAnsi="Segoe UI" w:cs="Segoe UI"/>
           <w:sz w:val="20"/>
         </w:rPr>
-        <w:t xml:space="preserve">This program is built in C# ASP.NET MVC with testing framework of </w:t>
-      </w:r>
-      <w:proofErr w:type="spellStart"/>
-      <w:r>
-        <w:rPr>
-          <w:rFonts w:ascii="Segoe UI" w:hAnsi="Segoe UI" w:cs="Segoe UI"/>
-          <w:sz w:val="20"/>
-        </w:rPr>
-        <w:t>Nunit</w:t>
-      </w:r>
-      <w:proofErr w:type="spellEnd"/>
-      <w:r>
-        <w:rPr>
-          <w:rFonts w:ascii="Segoe UI" w:hAnsi="Segoe UI" w:cs="Segoe UI"/>
-          <w:sz w:val="20"/>
-        </w:rPr>
-        <w:t>. It has a very simple UI showing movements of Robot on Mars.</w:t>
+        <w:t>This program is built in C# ASP.NET MVC with testing framework of Nunit. It has a very simple UI showing movements of Robot on Mars.</w:t>
       </w:r>
     </w:p>
     <w:p>
@@ -111,16 +104,7 @@
           <w:rFonts w:ascii="Segoe UI" w:hAnsi="Segoe UI" w:cs="Segoe UI"/>
           <w:sz w:val="20"/>
         </w:rPr>
-        <w:t>I have chosen command design pattern to build the solution to this program. As this pattern maintains requests as classes and objects it will in future also help in a</w:t>
-      </w:r>
-      <w:bookmarkStart w:id="0" w:name="_GoBack"/>
-      <w:bookmarkEnd w:id="0"/>
-      <w:r>
-        <w:rPr>
-          <w:rFonts w:ascii="Segoe UI" w:hAnsi="Segoe UI" w:cs="Segoe UI"/>
-          <w:sz w:val="20"/>
-        </w:rPr>
-        <w:t>dding new functionalities easily.</w:t>
+        <w:t>I have chosen command design pattern to build the solution to this program. As this pattern maintains requests as classes and objects it will in future also help in adding new functionalities easily.</w:t>
       </w:r>
     </w:p>
     <w:p>
@@ -156,35 +140,7 @@
           <w:rFonts w:ascii="Segoe UI" w:hAnsi="Segoe UI" w:cs="Segoe UI"/>
           <w:sz w:val="20"/>
         </w:rPr>
-        <w:t xml:space="preserve"> </w:t>
-      </w:r>
-      <w:r>
-        <w:rPr>
-          <w:rFonts w:ascii="Segoe UI" w:hAnsi="Segoe UI" w:cs="Segoe UI"/>
-          <w:sz w:val="20"/>
-        </w:rPr>
-        <w:t>In the written program, I have assumed that we would not let a robot get lost, that is go out of specified boundary. Instead</w:t>
-      </w:r>
-      <w:r>
-        <w:rPr>
-          <w:rFonts w:ascii="Segoe UI" w:hAnsi="Segoe UI" w:cs="Segoe UI"/>
-          <w:sz w:val="20"/>
-        </w:rPr>
-        <w:t>,</w:t>
-      </w:r>
-      <w:r>
-        <w:rPr>
-          <w:rFonts w:ascii="Segoe UI" w:hAnsi="Segoe UI" w:cs="Segoe UI"/>
-          <w:sz w:val="20"/>
-        </w:rPr>
-        <w:t xml:space="preserve"> when such instruction is given, it is simply ignored (“LOST” will appear in the end of the output), b</w:t>
-      </w:r>
-      <w:r>
-        <w:rPr>
-          <w:rFonts w:ascii="Segoe UI" w:hAnsi="Segoe UI" w:cs="Segoe UI"/>
-          <w:sz w:val="20"/>
-        </w:rPr>
-        <w:t>ut the robot will continue to follow the rest of the instructions.</w:t>
+        <w:t xml:space="preserve"> Validations for text boxes are not implemented. Hence, it is assumed the inputs will match as specified in the documentation.</w:t>
       </w:r>
     </w:p>
     <w:p>
@@ -199,14 +155,21 @@
           <w:rFonts w:ascii="Segoe UI" w:hAnsi="Segoe UI" w:cs="Segoe UI"/>
           <w:sz w:val="20"/>
         </w:rPr>
-        <w:t>If I were to implement the whole program in real life, it would include more rigorous testing along with better user interface. Here, I was not able to fully test all the cases specified in the Test project due to time constraint.</w:t>
-      </w:r>
-      <w:r>
-        <w:rPr>
-          <w:rFonts w:ascii="Segoe UI" w:hAnsi="Segoe UI" w:cs="Segoe UI"/>
-          <w:sz w:val="20"/>
-        </w:rPr>
-        <w:t xml:space="preserve"> I would estimate dedicated 80 hours for complete implementation.</w:t>
+        <w:t>If I were to implement the whole program in real life, it would include more rigorous testing along with better user interface</w:t>
+      </w:r>
+      <w:r>
+        <w:rPr>
+          <w:rFonts w:ascii="Segoe UI" w:hAnsi="Segoe UI" w:cs="Segoe UI"/>
+          <w:sz w:val="20"/>
+        </w:rPr>
+        <w:t xml:space="preserve"> covering more edge case scenarios. Of the current requirement, </w:t>
+      </w:r>
+      <w:r>
+        <w:rPr>
+          <w:rFonts w:ascii="Segoe UI" w:hAnsi="Segoe UI" w:cs="Segoe UI"/>
+          <w:sz w:val="20"/>
+        </w:rPr>
+        <w:t>I would estimate dedicated 80 hours for complete implementation.</w:t>
       </w:r>
     </w:p>
     <w:sectPr>

</xml_diff>